<commit_message>
Added missing step to Lab 4 step number 16
</commit_message>
<xml_diff>
--- a/CourseMaterial/Labs Word Doc/Lab4-Electron Features.docx
+++ b/CourseMaterial/Labs Word Doc/Lab4-Electron Features.docx
@@ -1621,8 +1621,6 @@
       <w:r>
         <w:t xml:space="preserve"> and the look of native notification on macOS.</w:t>
       </w:r>
-      <w:bookmarkStart w:id="1" w:name="_GoBack"/>
-      <w:bookmarkEnd w:id="1"/>
     </w:p>
     <w:p>
       <w:pPr>
@@ -2521,6 +2519,134 @@
     </w:p>
     <w:p>
       <w:pPr>
+        <w:pStyle w:val="ListParagraph"/>
+        <w:numPr>
+          <w:ilvl w:val="0"/>
+          <w:numId w:val="0"/>
+        </w:numPr>
+        <w:ind w:left="720"/>
+        <w:rPr>
+          <w:lang w:val="en-US"/>
+        </w:rPr>
+      </w:pPr>
+    </w:p>
+    <w:p>
+      <w:pPr>
+        <w:pStyle w:val="ListParagraph"/>
+        <w:rPr>
+          <w:lang w:val="en-US"/>
+        </w:rPr>
+      </w:pPr>
+      <w:r>
+        <w:rPr>
+          <w:lang w:val="en-US"/>
+        </w:rPr>
+        <w:t>Go to index.html in the root folder and add the following require line to import the newly created file.</w:t>
+      </w:r>
+    </w:p>
+    <w:p>
+      <w:pPr>
+        <w:rPr>
+          <w:b/>
+          <w:lang w:val="en-US"/>
+        </w:rPr>
+      </w:pPr>
+    </w:p>
+    <w:p>
+      <w:pPr>
+        <w:pStyle w:val="ExistingCode"/>
+        <w:rPr>
+          <w:color w:val="D4D4D4"/>
+        </w:rPr>
+      </w:pPr>
+      <w:proofErr w:type="gramStart"/>
+      <w:r>
+        <w:rPr>
+          <w:color w:val="D4D4D4"/>
+        </w:rPr>
+        <w:t>require(</w:t>
+      </w:r>
+      <w:proofErr w:type="gramEnd"/>
+      <w:r>
+        <w:rPr>
+          <w:color w:val="D4D4D4"/>
+        </w:rPr>
+        <w:t>‘./asset</w:t>
+      </w:r>
+      <w:bookmarkStart w:id="1" w:name="_GoBack"/>
+      <w:bookmarkEnd w:id="1"/>
+      <w:r>
+        <w:rPr>
+          <w:color w:val="D4D4D4"/>
+        </w:rPr>
+        <w:t>s/js/new-browser-window’)</w:t>
+      </w:r>
+    </w:p>
+    <w:p>
+      <w:pPr>
+        <w:rPr>
+          <w:b/>
+          <w:lang w:val="en-US"/>
+        </w:rPr>
+      </w:pPr>
+    </w:p>
+    <w:p>
+      <w:pPr>
+        <w:rPr>
+          <w:lang w:val="en-US"/>
+        </w:rPr>
+      </w:pPr>
+      <w:r>
+        <w:rPr>
+          <w:lang w:val="en-US"/>
+        </w:rPr>
+        <w:drawing>
+          <wp:inline distT="0" distB="0" distL="0" distR="0" wp14:anchorId="25569B9A" wp14:editId="441C9912">
+            <wp:extent cx="2844000" cy="860188"/>
+            <wp:effectExtent l="0" t="0" r="1270" b="3810"/>
+            <wp:docPr id="2" name="Picture 2"/>
+            <wp:cNvGraphicFramePr>
+              <a:graphicFrameLocks xmlns:a="http://schemas.openxmlformats.org/drawingml/2006/main" noChangeAspect="1"/>
+            </wp:cNvGraphicFramePr>
+            <a:graphic xmlns:a="http://schemas.openxmlformats.org/drawingml/2006/main">
+              <a:graphicData uri="http://schemas.openxmlformats.org/drawingml/2006/picture">
+                <pic:pic xmlns:pic="http://schemas.openxmlformats.org/drawingml/2006/picture">
+                  <pic:nvPicPr>
+                    <pic:cNvPr id="1" name=""/>
+                    <pic:cNvPicPr/>
+                  </pic:nvPicPr>
+                  <pic:blipFill>
+                    <a:blip r:embed="rId10"/>
+                    <a:stretch>
+                      <a:fillRect/>
+                    </a:stretch>
+                  </pic:blipFill>
+                  <pic:spPr>
+                    <a:xfrm>
+                      <a:off x="0" y="0"/>
+                      <a:ext cx="2934177" cy="887463"/>
+                    </a:xfrm>
+                    <a:prstGeom prst="rect">
+                      <a:avLst/>
+                    </a:prstGeom>
+                  </pic:spPr>
+                </pic:pic>
+              </a:graphicData>
+            </a:graphic>
+          </wp:inline>
+        </w:drawing>
+      </w:r>
+    </w:p>
+    <w:p>
+      <w:pPr>
+        <w:ind w:left="360"/>
+        <w:rPr>
+          <w:lang w:val="en-US"/>
+        </w:rPr>
+      </w:pPr>
+    </w:p>
+    <w:p>
+      <w:pPr>
         <w:pStyle w:val="Heading2"/>
       </w:pPr>
       <w:r>
@@ -2592,30 +2718,505 @@
       </w:pPr>
       <w:proofErr w:type="spellStart"/>
       <w:r>
+        <w:t>selectDirBtn.addEventListener</w:t>
+      </w:r>
+      <w:proofErr w:type="spellEnd"/>
+      <w:r>
+        <w:t>('click', (event) =&gt; {</w:t>
+      </w:r>
+    </w:p>
+    <w:p>
+      <w:pPr>
+        <w:pStyle w:val="ExistingCode"/>
+      </w:pPr>
+      <w:r>
+        <w:t xml:space="preserve">    </w:t>
+      </w:r>
+      <w:proofErr w:type="spellStart"/>
+      <w:proofErr w:type="gramStart"/>
+      <w:r>
+        <w:t>event.preventDefault</w:t>
+      </w:r>
+      <w:proofErr w:type="spellEnd"/>
+      <w:proofErr w:type="gramEnd"/>
+      <w:r>
+        <w:t>();</w:t>
+      </w:r>
+    </w:p>
+    <w:p>
+      <w:pPr>
+        <w:pStyle w:val="ExistingCode"/>
+      </w:pPr>
+      <w:r>
+        <w:t xml:space="preserve">  </w:t>
+      </w:r>
+      <w:proofErr w:type="spellStart"/>
+      <w:r>
+        <w:t>ipcRenderer.send</w:t>
+      </w:r>
+      <w:proofErr w:type="spellEnd"/>
+      <w:r>
+        <w:t>('open-file-dialog')</w:t>
+      </w:r>
+    </w:p>
+    <w:p>
+      <w:pPr>
+        <w:pStyle w:val="ExistingCode"/>
+      </w:pPr>
+      <w:r>
+        <w:t>})</w:t>
+      </w:r>
+    </w:p>
+    <w:p>
+      <w:pPr>
+        <w:pStyle w:val="ExistingCode"/>
+      </w:pPr>
+    </w:p>
+    <w:p>
+      <w:pPr>
+        <w:pStyle w:val="ExistingCode"/>
+      </w:pPr>
+      <w:proofErr w:type="spellStart"/>
+      <w:r>
+        <w:t>ipcRenderer.on</w:t>
+      </w:r>
+      <w:proofErr w:type="spellEnd"/>
+      <w:r>
+        <w:t>('selected-directory', (event, path) =&gt; {</w:t>
+      </w:r>
+    </w:p>
+    <w:p>
+      <w:pPr>
+        <w:pStyle w:val="ExistingCode"/>
+      </w:pPr>
+      <w:r>
+        <w:t xml:space="preserve">  </w:t>
+      </w:r>
+      <w:proofErr w:type="spellStart"/>
+      <w:proofErr w:type="gramStart"/>
+      <w:r>
+        <w:t>document.getElementById</w:t>
+      </w:r>
+      <w:proofErr w:type="spellEnd"/>
+      <w:proofErr w:type="gramEnd"/>
+      <w:r>
+        <w:t>('selected-file').</w:t>
+      </w:r>
+      <w:proofErr w:type="spellStart"/>
+      <w:r>
+        <w:t>innerHTML</w:t>
+      </w:r>
+      <w:proofErr w:type="spellEnd"/>
+      <w:r>
+        <w:t xml:space="preserve"> = `You selected: ${path}`</w:t>
+      </w:r>
+    </w:p>
+    <w:p>
+      <w:pPr>
+        <w:pStyle w:val="ExistingCode"/>
+      </w:pPr>
+      <w:r>
+        <w:t>})</w:t>
+      </w:r>
+    </w:p>
+    <w:p>
+      <w:pPr>
+        <w:pStyle w:val="Note"/>
+      </w:pPr>
+      <w:r>
+        <w:t>Note: The renderer process is all set to communicate and send messages to main process.</w:t>
+      </w:r>
+    </w:p>
+    <w:p>
+      <w:pPr>
+        <w:pStyle w:val="ListParagraph"/>
+        <w:rPr>
+          <w:lang w:val="en-US"/>
+        </w:rPr>
+      </w:pPr>
+      <w:r>
+        <w:rPr>
+          <w:lang w:val="en-US"/>
+        </w:rPr>
+        <w:t>Now, open main.js (which is present at the root level). And paste below lines of code to send and receive messages from customer-feedback.js</w:t>
+      </w:r>
+      <w:r>
+        <w:rPr>
+          <w:lang w:val="en-US"/>
+        </w:rPr>
+        <w:t xml:space="preserve"> </w:t>
+      </w:r>
+      <w:r>
+        <w:rPr>
+          <w:lang w:val="en-US"/>
+        </w:rPr>
+        <w:t>(renderer process).</w:t>
+      </w:r>
+      <w:r>
+        <w:rPr>
+          <w:lang w:val="en-US"/>
+        </w:rPr>
+        <w:t xml:space="preserve"> You can paste these lines anywhere in main.js file.</w:t>
+      </w:r>
+    </w:p>
+    <w:p>
+      <w:pPr>
+        <w:pStyle w:val="ExistingCode"/>
+        <w:rPr>
+          <w:color w:val="D4D4D4"/>
+        </w:rPr>
+      </w:pPr>
+      <w:proofErr w:type="spellStart"/>
+      <w:r>
+        <w:rPr>
+          <w:color w:val="569CD6"/>
+        </w:rPr>
+        <w:t>const</w:t>
+      </w:r>
+      <w:proofErr w:type="spellEnd"/>
+      <w:r>
+        <w:rPr>
+          <w:color w:val="D4D4D4"/>
+        </w:rPr>
+        <w:t xml:space="preserve"> {</w:t>
+      </w:r>
+      <w:proofErr w:type="spellStart"/>
+      <w:r>
+        <w:t>ipcMain</w:t>
+      </w:r>
+      <w:proofErr w:type="spellEnd"/>
+      <w:r>
+        <w:rPr>
+          <w:color w:val="D4D4D4"/>
+        </w:rPr>
+        <w:t xml:space="preserve">, </w:t>
+      </w:r>
+      <w:r>
+        <w:t>dialog</w:t>
+      </w:r>
+      <w:r>
+        <w:rPr>
+          <w:color w:val="D4D4D4"/>
+        </w:rPr>
+        <w:t xml:space="preserve">} = </w:t>
+      </w:r>
+      <w:r>
+        <w:rPr>
+          <w:color w:val="DCDCAA"/>
+        </w:rPr>
+        <w:t>require</w:t>
+      </w:r>
+      <w:r>
+        <w:rPr>
+          <w:color w:val="D4D4D4"/>
+        </w:rPr>
+        <w:t>(</w:t>
+      </w:r>
+      <w:r>
+        <w:rPr>
+          <w:color w:val="CE9178"/>
+        </w:rPr>
+        <w:t>'electron'</w:t>
+      </w:r>
+      <w:r>
+        <w:rPr>
+          <w:color w:val="D4D4D4"/>
+        </w:rPr>
+        <w:t>)</w:t>
+      </w:r>
+    </w:p>
+    <w:p>
+      <w:pPr>
+        <w:pStyle w:val="ExistingCode"/>
+        <w:rPr>
+          <w:color w:val="D4D4D4"/>
+        </w:rPr>
+      </w:pPr>
+      <w:proofErr w:type="spellStart"/>
+      <w:r>
+        <w:rPr>
+          <w:color w:val="9CDCFE"/>
+        </w:rPr>
+        <w:t>ipcMain</w:t>
+      </w:r>
+      <w:r>
+        <w:rPr>
+          <w:color w:val="D4D4D4"/>
+        </w:rPr>
+        <w:t>.</w:t>
+      </w:r>
+      <w:r>
+        <w:rPr>
+          <w:color w:val="DCDCAA"/>
+        </w:rPr>
+        <w:t>on</w:t>
+      </w:r>
+      <w:proofErr w:type="spellEnd"/>
+      <w:r>
+        <w:rPr>
+          <w:color w:val="D4D4D4"/>
+        </w:rPr>
+        <w:t>(</w:t>
+      </w:r>
+      <w:r>
+        <w:t>'open-file-dialog'</w:t>
+      </w:r>
+      <w:r>
+        <w:rPr>
+          <w:color w:val="D4D4D4"/>
+        </w:rPr>
+        <w:t>, (</w:t>
+      </w:r>
+      <w:r>
+        <w:rPr>
+          <w:color w:val="9CDCFE"/>
+        </w:rPr>
+        <w:t>event</w:t>
+      </w:r>
+      <w:r>
+        <w:rPr>
+          <w:color w:val="D4D4D4"/>
+        </w:rPr>
+        <w:t xml:space="preserve">) </w:t>
+      </w:r>
+      <w:r>
+        <w:rPr>
+          <w:color w:val="569CD6"/>
+        </w:rPr>
+        <w:t>=&gt;</w:t>
+      </w:r>
+      <w:r>
+        <w:rPr>
+          <w:color w:val="D4D4D4"/>
+        </w:rPr>
+        <w:t xml:space="preserve"> {</w:t>
+      </w:r>
+    </w:p>
+    <w:p>
+      <w:pPr>
+        <w:pStyle w:val="ExistingCode"/>
+        <w:rPr>
+          <w:color w:val="D4D4D4"/>
+        </w:rPr>
+      </w:pPr>
+      <w:r>
+        <w:rPr>
+          <w:color w:val="D4D4D4"/>
+        </w:rPr>
         <w:lastRenderedPageBreak/>
-        <w:t>selectDirBtn.addEventListener</w:t>
-      </w:r>
-      <w:proofErr w:type="spellEnd"/>
-      <w:r>
-        <w:t>('click', (event) =&gt; {</w:t>
+        <w:t xml:space="preserve">  </w:t>
+      </w:r>
+      <w:proofErr w:type="spellStart"/>
+      <w:proofErr w:type="gramStart"/>
+      <w:r>
+        <w:rPr>
+          <w:color w:val="9CDCFE"/>
+        </w:rPr>
+        <w:t>dialog</w:t>
+      </w:r>
+      <w:r>
+        <w:rPr>
+          <w:color w:val="D4D4D4"/>
+        </w:rPr>
+        <w:t>.</w:t>
+      </w:r>
+      <w:r>
+        <w:t>showOpenDialog</w:t>
+      </w:r>
+      <w:proofErr w:type="spellEnd"/>
+      <w:proofErr w:type="gramEnd"/>
+      <w:r>
+        <w:rPr>
+          <w:color w:val="D4D4D4"/>
+        </w:rPr>
+        <w:t>({</w:t>
       </w:r>
     </w:p>
     <w:p>
       <w:pPr>
         <w:pStyle w:val="ExistingCode"/>
-      </w:pPr>
-      <w:r>
+        <w:rPr>
+          <w:color w:val="D4D4D4"/>
+        </w:rPr>
+      </w:pPr>
+      <w:r>
+        <w:rPr>
+          <w:color w:val="D4D4D4"/>
+        </w:rPr>
         <w:t xml:space="preserve">    </w:t>
       </w:r>
+      <w:r>
+        <w:rPr>
+          <w:color w:val="9CDCFE"/>
+        </w:rPr>
+        <w:t>properties:</w:t>
+      </w:r>
+      <w:r>
+        <w:rPr>
+          <w:color w:val="D4D4D4"/>
+        </w:rPr>
+        <w:t xml:space="preserve"> [</w:t>
+      </w:r>
+      <w:r>
+        <w:t>'</w:t>
+      </w:r>
+      <w:proofErr w:type="spellStart"/>
+      <w:r>
+        <w:t>openFile</w:t>
+      </w:r>
+      <w:proofErr w:type="spellEnd"/>
+      <w:r>
+        <w:t>'</w:t>
+      </w:r>
+      <w:r>
+        <w:rPr>
+          <w:color w:val="D4D4D4"/>
+        </w:rPr>
+        <w:t xml:space="preserve">, </w:t>
+      </w:r>
+      <w:r>
+        <w:t>'</w:t>
+      </w:r>
+      <w:proofErr w:type="spellStart"/>
+      <w:r>
+        <w:t>openDirectory</w:t>
+      </w:r>
+      <w:proofErr w:type="spellEnd"/>
+      <w:r>
+        <w:t>'</w:t>
+      </w:r>
+      <w:r>
+        <w:rPr>
+          <w:color w:val="D4D4D4"/>
+        </w:rPr>
+        <w:t>]</w:t>
+      </w:r>
+    </w:p>
+    <w:p>
+      <w:pPr>
+        <w:pStyle w:val="ExistingCode"/>
+      </w:pPr>
+      <w:r>
+        <w:t xml:space="preserve">  }, (</w:t>
+      </w:r>
+      <w:r>
+        <w:rPr>
+          <w:color w:val="9CDCFE"/>
+        </w:rPr>
+        <w:t>files</w:t>
+      </w:r>
+      <w:r>
+        <w:t xml:space="preserve">) </w:t>
+      </w:r>
+      <w:r>
+        <w:rPr>
+          <w:color w:val="569CD6"/>
+        </w:rPr>
+        <w:t>=&gt;</w:t>
+      </w:r>
+      <w:r>
+        <w:t xml:space="preserve"> {</w:t>
+      </w:r>
+    </w:p>
+    <w:p>
+      <w:pPr>
+        <w:pStyle w:val="ExistingCode"/>
+      </w:pPr>
+      <w:r>
+        <w:t xml:space="preserve">    </w:t>
+      </w:r>
+      <w:r>
+        <w:rPr>
+          <w:color w:val="C586C0"/>
+        </w:rPr>
+        <w:t>if</w:t>
+      </w:r>
+      <w:r>
+        <w:t xml:space="preserve"> (</w:t>
+      </w:r>
+      <w:r>
+        <w:rPr>
+          <w:color w:val="9CDCFE"/>
+        </w:rPr>
+        <w:t>files</w:t>
+      </w:r>
+      <w:r>
+        <w:t>) {</w:t>
+      </w:r>
+    </w:p>
+    <w:p>
+      <w:pPr>
+        <w:pStyle w:val="ExistingCode"/>
+        <w:rPr>
+          <w:color w:val="D4D4D4"/>
+        </w:rPr>
+      </w:pPr>
+      <w:r>
+        <w:rPr>
+          <w:color w:val="D4D4D4"/>
+        </w:rPr>
+        <w:t xml:space="preserve">      </w:t>
+      </w:r>
       <w:proofErr w:type="spellStart"/>
       <w:proofErr w:type="gramStart"/>
       <w:r>
-        <w:t>event.preventDefault</w:t>
-      </w:r>
-      <w:proofErr w:type="spellEnd"/>
+        <w:rPr>
+          <w:color w:val="9CDCFE"/>
+        </w:rPr>
+        <w:t>event</w:t>
+      </w:r>
+      <w:r>
+        <w:rPr>
+          <w:color w:val="D4D4D4"/>
+        </w:rPr>
+        <w:t>.</w:t>
+      </w:r>
+      <w:r>
+        <w:rPr>
+          <w:color w:val="9CDCFE"/>
+        </w:rPr>
+        <w:t>sender</w:t>
+      </w:r>
       <w:proofErr w:type="gramEnd"/>
       <w:r>
-        <w:t>();</w:t>
+        <w:rPr>
+          <w:color w:val="D4D4D4"/>
+        </w:rPr>
+        <w:t>.</w:t>
+      </w:r>
+      <w:r>
+        <w:rPr>
+          <w:color w:val="DCDCAA"/>
+        </w:rPr>
+        <w:t>send</w:t>
+      </w:r>
+      <w:proofErr w:type="spellEnd"/>
+      <w:r>
+        <w:rPr>
+          <w:color w:val="D4D4D4"/>
+        </w:rPr>
+        <w:t>(</w:t>
+      </w:r>
+      <w:r>
+        <w:t>'selected-directory'</w:t>
+      </w:r>
+      <w:r>
+        <w:rPr>
+          <w:color w:val="D4D4D4"/>
+        </w:rPr>
+        <w:t xml:space="preserve">, </w:t>
+      </w:r>
+      <w:r>
+        <w:rPr>
+          <w:color w:val="9CDCFE"/>
+        </w:rPr>
+        <w:t>files</w:t>
+      </w:r>
+      <w:r>
+        <w:rPr>
+          <w:color w:val="D4D4D4"/>
+        </w:rPr>
+        <w:t>)</w:t>
       </w:r>
     </w:p>
     <w:p>
@@ -2623,15 +3224,7 @@
         <w:pStyle w:val="ExistingCode"/>
       </w:pPr>
       <w:r>
-        <w:t xml:space="preserve">  </w:t>
-      </w:r>
-      <w:proofErr w:type="spellStart"/>
-      <w:r>
-        <w:t>ipcRenderer.send</w:t>
-      </w:r>
-      <w:proofErr w:type="spellEnd"/>
-      <w:r>
-        <w:t>('open-file-dialog')</w:t>
+        <w:t xml:space="preserve">    }</w:t>
       </w:r>
     </w:p>
     <w:p>
@@ -2639,72 +3232,28 @@
         <w:pStyle w:val="ExistingCode"/>
       </w:pPr>
       <w:r>
+        <w:t xml:space="preserve">  })</w:t>
+      </w:r>
+    </w:p>
+    <w:p>
+      <w:pPr>
+        <w:pStyle w:val="ExistingCode"/>
+      </w:pPr>
+      <w:r>
         <w:t>})</w:t>
       </w:r>
     </w:p>
     <w:p>
       <w:pPr>
-        <w:pStyle w:val="ExistingCode"/>
-      </w:pPr>
-    </w:p>
-    <w:p>
-      <w:pPr>
-        <w:pStyle w:val="ExistingCode"/>
-      </w:pPr>
-      <w:proofErr w:type="spellStart"/>
-      <w:r>
-        <w:t>ipcRenderer.on</w:t>
-      </w:r>
-      <w:proofErr w:type="spellEnd"/>
-      <w:r>
-        <w:t>('selected-directory', (event, path) =&gt; {</w:t>
-      </w:r>
-    </w:p>
-    <w:p>
-      <w:pPr>
-        <w:pStyle w:val="ExistingCode"/>
-      </w:pPr>
-      <w:r>
-        <w:t xml:space="preserve">  </w:t>
-      </w:r>
-      <w:proofErr w:type="spellStart"/>
-      <w:proofErr w:type="gramStart"/>
-      <w:r>
-        <w:t>document.getElementById</w:t>
-      </w:r>
-      <w:proofErr w:type="spellEnd"/>
-      <w:proofErr w:type="gramEnd"/>
-      <w:r>
-        <w:t>('selected-file').</w:t>
-      </w:r>
-      <w:proofErr w:type="spellStart"/>
-      <w:r>
-        <w:t>innerHTML</w:t>
-      </w:r>
-      <w:proofErr w:type="spellEnd"/>
-      <w:r>
-        <w:t xml:space="preserve"> = `You selected: ${path}`</w:t>
-      </w:r>
-    </w:p>
-    <w:p>
-      <w:pPr>
-        <w:pStyle w:val="ExistingCode"/>
-      </w:pPr>
-      <w:r>
-        <w:t>})</w:t>
-      </w:r>
-    </w:p>
-    <w:p>
-      <w:pPr>
         <w:pStyle w:val="Note"/>
       </w:pPr>
       <w:r>
-        <w:t>Note: The renderer process is all set to communicate and send messages to main process.</w:t>
-      </w:r>
-    </w:p>
-    <w:p>
-      <w:pPr>
-        <w:pStyle w:val="ListParagraph"/>
+        <w:t>Note: Below are the screenshots for entire code of customer-feedback.js and main.js after performing above steps. Please go through these screens and placement of code, in case any of the instructions is not clear.</w:t>
+      </w:r>
+    </w:p>
+    <w:p>
+      <w:pPr>
+        <w:pStyle w:val="Heading4"/>
         <w:rPr>
           <w:lang w:val="en-US"/>
         </w:rPr>
@@ -2713,430 +3262,7 @@
         <w:rPr>
           <w:lang w:val="en-US"/>
         </w:rPr>
-        <w:t>Now, open main.js (which is present at the root level). And paste below lines of code to send and receive messages from customer-feedback.js</w:t>
-      </w:r>
-      <w:r>
-        <w:rPr>
-          <w:lang w:val="en-US"/>
-        </w:rPr>
-        <w:t xml:space="preserve"> </w:t>
-      </w:r>
-      <w:r>
-        <w:rPr>
-          <w:lang w:val="en-US"/>
-        </w:rPr>
-        <w:t>(renderer process).</w:t>
-      </w:r>
-      <w:r>
-        <w:rPr>
-          <w:lang w:val="en-US"/>
-        </w:rPr>
-        <w:t xml:space="preserve"> You can paste these lines anywhere in main.js file.</w:t>
-      </w:r>
-    </w:p>
-    <w:p>
-      <w:pPr>
-        <w:pStyle w:val="ExistingCode"/>
-        <w:rPr>
-          <w:color w:val="D4D4D4"/>
-        </w:rPr>
-      </w:pPr>
-      <w:proofErr w:type="spellStart"/>
-      <w:r>
-        <w:rPr>
-          <w:color w:val="569CD6"/>
-        </w:rPr>
-        <w:t>const</w:t>
-      </w:r>
-      <w:proofErr w:type="spellEnd"/>
-      <w:r>
-        <w:rPr>
-          <w:color w:val="D4D4D4"/>
-        </w:rPr>
-        <w:t xml:space="preserve"> {</w:t>
-      </w:r>
-      <w:proofErr w:type="spellStart"/>
-      <w:r>
-        <w:t>ipcMain</w:t>
-      </w:r>
-      <w:proofErr w:type="spellEnd"/>
-      <w:r>
-        <w:rPr>
-          <w:color w:val="D4D4D4"/>
-        </w:rPr>
-        <w:t xml:space="preserve">, </w:t>
-      </w:r>
-      <w:r>
-        <w:t>dialog</w:t>
-      </w:r>
-      <w:r>
-        <w:rPr>
-          <w:color w:val="D4D4D4"/>
-        </w:rPr>
-        <w:t xml:space="preserve">} = </w:t>
-      </w:r>
-      <w:r>
-        <w:rPr>
-          <w:color w:val="DCDCAA"/>
-        </w:rPr>
-        <w:t>require</w:t>
-      </w:r>
-      <w:r>
-        <w:rPr>
-          <w:color w:val="D4D4D4"/>
-        </w:rPr>
-        <w:t>(</w:t>
-      </w:r>
-      <w:r>
-        <w:rPr>
-          <w:color w:val="CE9178"/>
-        </w:rPr>
-        <w:t>'electron'</w:t>
-      </w:r>
-      <w:r>
-        <w:rPr>
-          <w:color w:val="D4D4D4"/>
-        </w:rPr>
-        <w:t>)</w:t>
-      </w:r>
-    </w:p>
-    <w:p>
-      <w:pPr>
-        <w:pStyle w:val="ExistingCode"/>
-        <w:rPr>
-          <w:color w:val="D4D4D4"/>
-        </w:rPr>
-      </w:pPr>
-      <w:proofErr w:type="spellStart"/>
-      <w:r>
-        <w:rPr>
-          <w:color w:val="9CDCFE"/>
-        </w:rPr>
-        <w:t>ipcMain</w:t>
-      </w:r>
-      <w:r>
-        <w:rPr>
-          <w:color w:val="D4D4D4"/>
-        </w:rPr>
-        <w:t>.</w:t>
-      </w:r>
-      <w:r>
-        <w:rPr>
-          <w:color w:val="DCDCAA"/>
-        </w:rPr>
-        <w:t>on</w:t>
-      </w:r>
-      <w:proofErr w:type="spellEnd"/>
-      <w:r>
-        <w:rPr>
-          <w:color w:val="D4D4D4"/>
-        </w:rPr>
-        <w:t>(</w:t>
-      </w:r>
-      <w:r>
-        <w:t>'open-file-dialog'</w:t>
-      </w:r>
-      <w:r>
-        <w:rPr>
-          <w:color w:val="D4D4D4"/>
-        </w:rPr>
-        <w:t>, (</w:t>
-      </w:r>
-      <w:r>
-        <w:rPr>
-          <w:color w:val="9CDCFE"/>
-        </w:rPr>
-        <w:t>event</w:t>
-      </w:r>
-      <w:r>
-        <w:rPr>
-          <w:color w:val="D4D4D4"/>
-        </w:rPr>
-        <w:t xml:space="preserve">) </w:t>
-      </w:r>
-      <w:r>
-        <w:rPr>
-          <w:color w:val="569CD6"/>
-        </w:rPr>
-        <w:t>=&gt;</w:t>
-      </w:r>
-      <w:r>
-        <w:rPr>
-          <w:color w:val="D4D4D4"/>
-        </w:rPr>
-        <w:t xml:space="preserve"> {</w:t>
-      </w:r>
-    </w:p>
-    <w:p>
-      <w:pPr>
-        <w:pStyle w:val="ExistingCode"/>
-        <w:rPr>
-          <w:color w:val="D4D4D4"/>
-        </w:rPr>
-      </w:pPr>
-      <w:r>
-        <w:rPr>
-          <w:color w:val="D4D4D4"/>
-        </w:rPr>
-        <w:t xml:space="preserve">  </w:t>
-      </w:r>
-      <w:proofErr w:type="spellStart"/>
-      <w:proofErr w:type="gramStart"/>
-      <w:r>
-        <w:rPr>
-          <w:color w:val="9CDCFE"/>
-        </w:rPr>
-        <w:t>dialog</w:t>
-      </w:r>
-      <w:r>
-        <w:rPr>
-          <w:color w:val="D4D4D4"/>
-        </w:rPr>
-        <w:t>.</w:t>
-      </w:r>
-      <w:r>
-        <w:t>showOpenDialog</w:t>
-      </w:r>
-      <w:proofErr w:type="spellEnd"/>
-      <w:proofErr w:type="gramEnd"/>
-      <w:r>
-        <w:rPr>
-          <w:color w:val="D4D4D4"/>
-        </w:rPr>
-        <w:t>({</w:t>
-      </w:r>
-    </w:p>
-    <w:p>
-      <w:pPr>
-        <w:pStyle w:val="ExistingCode"/>
-        <w:rPr>
-          <w:color w:val="D4D4D4"/>
-        </w:rPr>
-      </w:pPr>
-      <w:r>
-        <w:rPr>
-          <w:color w:val="D4D4D4"/>
-        </w:rPr>
-        <w:t xml:space="preserve">    </w:t>
-      </w:r>
-      <w:r>
-        <w:rPr>
-          <w:color w:val="9CDCFE"/>
-        </w:rPr>
-        <w:t>properties:</w:t>
-      </w:r>
-      <w:r>
-        <w:rPr>
-          <w:color w:val="D4D4D4"/>
-        </w:rPr>
-        <w:t xml:space="preserve"> [</w:t>
-      </w:r>
-      <w:r>
-        <w:t>'</w:t>
-      </w:r>
-      <w:proofErr w:type="spellStart"/>
-      <w:r>
-        <w:t>openFile</w:t>
-      </w:r>
-      <w:proofErr w:type="spellEnd"/>
-      <w:r>
-        <w:t>'</w:t>
-      </w:r>
-      <w:r>
-        <w:rPr>
-          <w:color w:val="D4D4D4"/>
-        </w:rPr>
-        <w:t xml:space="preserve">, </w:t>
-      </w:r>
-      <w:r>
-        <w:t>'</w:t>
-      </w:r>
-      <w:proofErr w:type="spellStart"/>
-      <w:r>
-        <w:t>openDirectory</w:t>
-      </w:r>
-      <w:proofErr w:type="spellEnd"/>
-      <w:r>
-        <w:t>'</w:t>
-      </w:r>
-      <w:r>
-        <w:rPr>
-          <w:color w:val="D4D4D4"/>
-        </w:rPr>
-        <w:t>]</w:t>
-      </w:r>
-    </w:p>
-    <w:p>
-      <w:pPr>
-        <w:pStyle w:val="ExistingCode"/>
-      </w:pPr>
-      <w:r>
-        <w:t xml:space="preserve">  }, (</w:t>
-      </w:r>
-      <w:r>
-        <w:rPr>
-          <w:color w:val="9CDCFE"/>
-        </w:rPr>
-        <w:t>files</w:t>
-      </w:r>
-      <w:r>
-        <w:t xml:space="preserve">) </w:t>
-      </w:r>
-      <w:r>
-        <w:rPr>
-          <w:color w:val="569CD6"/>
-        </w:rPr>
-        <w:t>=&gt;</w:t>
-      </w:r>
-      <w:r>
-        <w:t xml:space="preserve"> {</w:t>
-      </w:r>
-    </w:p>
-    <w:p>
-      <w:pPr>
-        <w:pStyle w:val="ExistingCode"/>
-      </w:pPr>
-      <w:r>
-        <w:t xml:space="preserve">    </w:t>
-      </w:r>
-      <w:r>
-        <w:rPr>
-          <w:color w:val="C586C0"/>
-        </w:rPr>
-        <w:t>if</w:t>
-      </w:r>
-      <w:r>
-        <w:t xml:space="preserve"> (</w:t>
-      </w:r>
-      <w:r>
-        <w:rPr>
-          <w:color w:val="9CDCFE"/>
-        </w:rPr>
-        <w:t>files</w:t>
-      </w:r>
-      <w:r>
-        <w:t>) {</w:t>
-      </w:r>
-    </w:p>
-    <w:p>
-      <w:pPr>
-        <w:pStyle w:val="ExistingCode"/>
-        <w:rPr>
-          <w:color w:val="D4D4D4"/>
-        </w:rPr>
-      </w:pPr>
-      <w:r>
-        <w:rPr>
-          <w:color w:val="D4D4D4"/>
-        </w:rPr>
-        <w:t xml:space="preserve">      </w:t>
-      </w:r>
-      <w:proofErr w:type="spellStart"/>
-      <w:proofErr w:type="gramStart"/>
-      <w:r>
-        <w:rPr>
-          <w:color w:val="9CDCFE"/>
-        </w:rPr>
-        <w:t>event</w:t>
-      </w:r>
-      <w:r>
-        <w:rPr>
-          <w:color w:val="D4D4D4"/>
-        </w:rPr>
-        <w:t>.</w:t>
-      </w:r>
-      <w:r>
-        <w:rPr>
-          <w:color w:val="9CDCFE"/>
-        </w:rPr>
-        <w:t>sender</w:t>
-      </w:r>
-      <w:proofErr w:type="gramEnd"/>
-      <w:r>
-        <w:rPr>
-          <w:color w:val="D4D4D4"/>
-        </w:rPr>
-        <w:t>.</w:t>
-      </w:r>
-      <w:r>
-        <w:rPr>
-          <w:color w:val="DCDCAA"/>
-        </w:rPr>
-        <w:t>send</w:t>
-      </w:r>
-      <w:proofErr w:type="spellEnd"/>
-      <w:r>
-        <w:rPr>
-          <w:color w:val="D4D4D4"/>
-        </w:rPr>
-        <w:t>(</w:t>
-      </w:r>
-      <w:r>
-        <w:t>'selected-directory'</w:t>
-      </w:r>
-      <w:r>
-        <w:rPr>
-          <w:color w:val="D4D4D4"/>
-        </w:rPr>
-        <w:t xml:space="preserve">, </w:t>
-      </w:r>
-      <w:r>
-        <w:rPr>
-          <w:color w:val="9CDCFE"/>
-        </w:rPr>
-        <w:t>files</w:t>
-      </w:r>
-      <w:r>
-        <w:rPr>
-          <w:color w:val="D4D4D4"/>
-        </w:rPr>
-        <w:t>)</w:t>
-      </w:r>
-    </w:p>
-    <w:p>
-      <w:pPr>
-        <w:pStyle w:val="ExistingCode"/>
-      </w:pPr>
-      <w:r>
-        <w:t xml:space="preserve">    }</w:t>
-      </w:r>
-    </w:p>
-    <w:p>
-      <w:pPr>
-        <w:pStyle w:val="ExistingCode"/>
-      </w:pPr>
-      <w:r>
         <w:lastRenderedPageBreak/>
-        <w:t xml:space="preserve">  })</w:t>
-      </w:r>
-    </w:p>
-    <w:p>
-      <w:pPr>
-        <w:pStyle w:val="ExistingCode"/>
-      </w:pPr>
-      <w:r>
-        <w:t>})</w:t>
-      </w:r>
-    </w:p>
-    <w:p>
-      <w:pPr>
-        <w:pStyle w:val="Note"/>
-      </w:pPr>
-      <w:r>
-        <w:t>Note: Below are the screenshots for entire code of customer-feedback.js and main.js after performing above steps. Please go through these screens and placement of code, in case any of the instructions is not clear.</w:t>
-      </w:r>
-    </w:p>
-    <w:p>
-      <w:pPr>
-        <w:pStyle w:val="Heading4"/>
-        <w:rPr>
-          <w:lang w:val="en-US"/>
-        </w:rPr>
-      </w:pPr>
-      <w:r>
-        <w:rPr>
-          <w:lang w:val="en-US"/>
-        </w:rPr>
         <w:t>Customer-feedback.js</w:t>
       </w:r>
     </w:p>
@@ -3167,7 +3293,7 @@
                     <pic:cNvPicPr/>
                   </pic:nvPicPr>
                   <pic:blipFill>
-                    <a:blip r:embed="rId10">
+                    <a:blip r:embed="rId11">
                       <a:extLst>
                         <a:ext uri="{28A0092B-C50C-407E-A947-70E740481C1C}">
                           <a14:useLocalDpi xmlns:a14="http://schemas.microsoft.com/office/drawing/2010/main" val="0"/>
@@ -3212,7 +3338,6 @@
         <w:rPr>
           <w:lang w:val="en-US"/>
         </w:rPr>
-        <w:lastRenderedPageBreak/>
         <w:t>Main.js</w:t>
       </w:r>
     </w:p>
@@ -3243,7 +3368,7 @@
                     <pic:cNvPicPr/>
                   </pic:nvPicPr>
                   <pic:blipFill>
-                    <a:blip r:embed="rId11">
+                    <a:blip r:embed="rId12">
                       <a:extLst>
                         <a:ext uri="{28A0092B-C50C-407E-A947-70E740481C1C}">
                           <a14:useLocalDpi xmlns:a14="http://schemas.microsoft.com/office/drawing/2010/main" val="0"/>
@@ -3282,9 +3407,10 @@
         <w:pStyle w:val="Note"/>
       </w:pPr>
       <w:r>
+        <w:lastRenderedPageBreak/>
         <w:t xml:space="preserve">Note: You can read more about IPC by visiting this URL </w:t>
       </w:r>
-      <w:hyperlink r:id="rId12" w:history="1">
+      <w:hyperlink r:id="rId13" w:history="1">
         <w:r>
           <w:rPr>
             <w:rStyle w:val="Hyperlink"/>
@@ -3295,7 +3421,7 @@
       <w:r>
         <w:t xml:space="preserve"> and </w:t>
       </w:r>
-      <w:hyperlink r:id="rId13" w:history="1">
+      <w:hyperlink r:id="rId14" w:history="1">
         <w:r>
           <w:rPr>
             <w:rStyle w:val="Hyperlink"/>
@@ -4541,6 +4667,92 @@
       <w:rPr>
         <w:rFonts w:hint="default"/>
       </w:rPr>
+    </w:lvl>
+    <w:lvl w:ilvl="1" w:tplc="04090019" w:tentative="1">
+      <w:start w:val="1"/>
+      <w:numFmt w:val="lowerLetter"/>
+      <w:lvlText w:val="%2."/>
+      <w:lvlJc w:val="left"/>
+      <w:pPr>
+        <w:ind w:left="1440" w:hanging="360"/>
+      </w:pPr>
+    </w:lvl>
+    <w:lvl w:ilvl="2" w:tplc="0409001B" w:tentative="1">
+      <w:start w:val="1"/>
+      <w:numFmt w:val="lowerRoman"/>
+      <w:lvlText w:val="%3."/>
+      <w:lvlJc w:val="right"/>
+      <w:pPr>
+        <w:ind w:left="2160" w:hanging="180"/>
+      </w:pPr>
+    </w:lvl>
+    <w:lvl w:ilvl="3" w:tplc="0409000F" w:tentative="1">
+      <w:start w:val="1"/>
+      <w:numFmt w:val="decimal"/>
+      <w:lvlText w:val="%4."/>
+      <w:lvlJc w:val="left"/>
+      <w:pPr>
+        <w:ind w:left="2880" w:hanging="360"/>
+      </w:pPr>
+    </w:lvl>
+    <w:lvl w:ilvl="4" w:tplc="04090019" w:tentative="1">
+      <w:start w:val="1"/>
+      <w:numFmt w:val="lowerLetter"/>
+      <w:lvlText w:val="%5."/>
+      <w:lvlJc w:val="left"/>
+      <w:pPr>
+        <w:ind w:left="3600" w:hanging="360"/>
+      </w:pPr>
+    </w:lvl>
+    <w:lvl w:ilvl="5" w:tplc="0409001B" w:tentative="1">
+      <w:start w:val="1"/>
+      <w:numFmt w:val="lowerRoman"/>
+      <w:lvlText w:val="%6."/>
+      <w:lvlJc w:val="right"/>
+      <w:pPr>
+        <w:ind w:left="4320" w:hanging="180"/>
+      </w:pPr>
+    </w:lvl>
+    <w:lvl w:ilvl="6" w:tplc="0409000F" w:tentative="1">
+      <w:start w:val="1"/>
+      <w:numFmt w:val="decimal"/>
+      <w:lvlText w:val="%7."/>
+      <w:lvlJc w:val="left"/>
+      <w:pPr>
+        <w:ind w:left="5040" w:hanging="360"/>
+      </w:pPr>
+    </w:lvl>
+    <w:lvl w:ilvl="7" w:tplc="04090019" w:tentative="1">
+      <w:start w:val="1"/>
+      <w:numFmt w:val="lowerLetter"/>
+      <w:lvlText w:val="%8."/>
+      <w:lvlJc w:val="left"/>
+      <w:pPr>
+        <w:ind w:left="5760" w:hanging="360"/>
+      </w:pPr>
+    </w:lvl>
+    <w:lvl w:ilvl="8" w:tplc="0409001B" w:tentative="1">
+      <w:start w:val="1"/>
+      <w:numFmt w:val="lowerRoman"/>
+      <w:lvlText w:val="%9."/>
+      <w:lvlJc w:val="right"/>
+      <w:pPr>
+        <w:ind w:left="6480" w:hanging="180"/>
+      </w:pPr>
+    </w:lvl>
+  </w:abstractNum>
+  <w:abstractNum w:abstractNumId="13" w15:restartNumberingAfterBreak="0">
+    <w:nsid w:val="73CA56DE"/>
+    <w:multiLevelType w:val="hybridMultilevel"/>
+    <w:tmpl w:val="8B94201C"/>
+    <w:lvl w:ilvl="0" w:tplc="0409000F">
+      <w:start w:val="1"/>
+      <w:numFmt w:val="decimal"/>
+      <w:lvlText w:val="%1."/>
+      <w:lvlJc w:val="left"/>
+      <w:pPr>
+        <w:ind w:left="720" w:hanging="360"/>
+      </w:pPr>
     </w:lvl>
     <w:lvl w:ilvl="1" w:tplc="04090019" w:tentative="1">
       <w:start w:val="1"/>
@@ -4662,6 +4874,9 @@
   </w:num>
   <w:num w:numId="16">
     <w:abstractNumId w:val="1"/>
+  </w:num>
+  <w:num w:numId="17">
+    <w:abstractNumId w:val="13"/>
   </w:num>
 </w:numbering>
 </file>
@@ -5548,6 +5763,32 @@
       <w:color w:val="2F5496" w:themeColor="accent1" w:themeShade="BF"/>
     </w:rPr>
   </w:style>
+  <w:style w:type="paragraph" w:styleId="BalloonText">
+    <w:name w:val="Balloon Text"/>
+    <w:basedOn w:val="Normal"/>
+    <w:link w:val="BalloonTextChar"/>
+    <w:uiPriority w:val="99"/>
+    <w:semiHidden/>
+    <w:unhideWhenUsed/>
+    <w:rsid w:val="00715F69"/>
+    <w:rPr>
+      <w:sz w:val="18"/>
+      <w:szCs w:val="18"/>
+    </w:rPr>
+  </w:style>
+  <w:style w:type="character" w:customStyle="1" w:styleId="BalloonTextChar">
+    <w:name w:val="Balloon Text Char"/>
+    <w:basedOn w:val="DefaultParagraphFont"/>
+    <w:link w:val="BalloonText"/>
+    <w:uiPriority w:val="99"/>
+    <w:semiHidden/>
+    <w:rsid w:val="00715F69"/>
+    <w:rPr>
+      <w:rFonts w:ascii="Times New Roman" w:eastAsia="Times New Roman" w:hAnsi="Times New Roman" w:cs="Times New Roman"/>
+      <w:sz w:val="18"/>
+      <w:szCs w:val="18"/>
+    </w:rPr>
+  </w:style>
 </w:styles>
 </file>
 

</xml_diff>